<commit_message>
adding details to term project
</commit_message>
<xml_diff>
--- a/VR-Lab/TermProject/term-project proposal.docx
+++ b/VR-Lab/TermProject/term-project proposal.docx
@@ -62,6 +62,21 @@
         </w:rPr>
         <w:t xml:space="preserve"> Project Proposal</w:t>
       </w:r>
+      <w:r>
+        <w:rPr>
+          <w:rFonts w:hint="eastAsia"/>
+          <w:b/>
+          <w:bCs/>
+        </w:rPr>
+        <w:t>-D</w:t>
+      </w:r>
+      <w:r>
+        <w:rPr>
+          <w:b/>
+          <w:bCs/>
+        </w:rPr>
+        <w:t>etailed</w:t>
+      </w:r>
     </w:p>
     <w:p>
       <w:r>
@@ -71,15 +86,7 @@
         <w:t>N</w:t>
       </w:r>
       <w:r>
-        <w:t xml:space="preserve">ame: </w:t>
-      </w:r>
-      <w:proofErr w:type="spellStart"/>
-      <w:r>
-        <w:t>Dazhi</w:t>
-      </w:r>
-      <w:proofErr w:type="spellEnd"/>
-      <w:r>
-        <w:t xml:space="preserve"> Li</w:t>
+        <w:t>ame: Dazhi Li</w:t>
       </w:r>
     </w:p>
     <w:p>
@@ -102,23 +109,7 @@
         <w:t>I</w:t>
       </w:r>
       <w:r>
-        <w:t xml:space="preserve"> am intending to develop </w:t>
-      </w:r>
-      <w:proofErr w:type="gramStart"/>
-      <w:r>
-        <w:t>a</w:t>
-      </w:r>
-      <w:proofErr w:type="gramEnd"/>
-      <w:r>
-        <w:t xml:space="preserve"> FPS game as my term project. Based on what we have done before, </w:t>
-      </w:r>
-      <w:proofErr w:type="gramStart"/>
-      <w:r>
-        <w:t>a</w:t>
-      </w:r>
-      <w:proofErr w:type="gramEnd"/>
-      <w:r>
-        <w:t xml:space="preserve"> FPS game is quite similar to Lab4 report option A. I will add bots as the enemies in my virtual world. I am going to develop some guns in my virtual world. I think the goal of this game is clearing all the enemies or going to a target place. I have not decided from those two options, but either one is great. </w:t>
+        <w:t xml:space="preserve"> am intending to develop a FPS game as my term project. Based on what we have done before, a FPS game is quite similar to Lab4 report option A. I will add bots as the enemies in my virtual world. I am going to develop some guns in my virtual world. I think the goal of this game is clearing all the enemies or going to a target place. I have not decided from those two options, but either one is great. </w:t>
       </w:r>
     </w:p>
     <w:p>
@@ -129,15 +120,7 @@
         <w:t>T</w:t>
       </w:r>
       <w:r>
-        <w:t xml:space="preserve">here are some </w:t>
-      </w:r>
-      <w:proofErr w:type="gramStart"/>
-      <w:r>
-        <w:t>particular goals</w:t>
-      </w:r>
-      <w:proofErr w:type="gramEnd"/>
-      <w:r>
-        <w:t xml:space="preserve"> which I will achieve in my project:</w:t>
+        <w:t>here are some particular goals which I will achieve in my project:</w:t>
       </w:r>
     </w:p>
     <w:p>
@@ -234,15 +217,314 @@
           <w:numId w:val="1"/>
         </w:numPr>
         <w:ind w:firstLineChars="0"/>
-        <w:rPr>
-          <w:rFonts w:hint="eastAsia"/>
-        </w:rPr>
       </w:pPr>
       <w:r>
         <w:t>More than one weapon for user.</w:t>
       </w:r>
-      <w:bookmarkStart w:id="0" w:name="_GoBack"/>
-      <w:bookmarkEnd w:id="0"/>
+    </w:p>
+    <w:p/>
+    <w:p>
+      <w:r>
+        <w:rPr>
+          <w:rFonts w:hint="eastAsia"/>
+        </w:rPr>
+        <w:t>T</w:t>
+      </w:r>
+      <w:r>
+        <w:t>his is finished only by myself.</w:t>
+      </w:r>
+    </w:p>
+    <w:p>
+      <w:r>
+        <w:t>Demo day: 05/07/2020</w:t>
+      </w:r>
+    </w:p>
+    <w:p>
+      <w:pPr>
+        <w:pStyle w:val="a4"/>
+        <w:numPr>
+          <w:ilvl w:val="0"/>
+          <w:numId w:val="2"/>
+        </w:numPr>
+        <w:ind w:firstLineChars="0"/>
+      </w:pPr>
+      <w:r>
+        <w:t>Creation of new virtual environment: Like a battlefield or a future company</w:t>
+      </w:r>
+    </w:p>
+    <w:p>
+      <w:pPr>
+        <w:pStyle w:val="a4"/>
+        <w:numPr>
+          <w:ilvl w:val="0"/>
+          <w:numId w:val="2"/>
+        </w:numPr>
+        <w:ind w:firstLineChars="0"/>
+      </w:pPr>
+      <w:r>
+        <w:t>Number of different models appearing in the world: 2 guns, 3 kinds of enemies, 10 battlefield objects, summary at least 15</w:t>
+      </w:r>
+    </w:p>
+    <w:p>
+      <w:pPr>
+        <w:pStyle w:val="a4"/>
+        <w:numPr>
+          <w:ilvl w:val="0"/>
+          <w:numId w:val="2"/>
+        </w:numPr>
+        <w:ind w:firstLineChars="0"/>
+      </w:pPr>
+      <w:r>
+        <w:rPr>
+          <w:rFonts w:hint="eastAsia"/>
+        </w:rPr>
+        <w:t>M</w:t>
+      </w:r>
+      <w:r>
+        <w:t>odel management techniques explains and applied: to be explained in report</w:t>
+      </w:r>
+    </w:p>
+    <w:p>
+      <w:pPr>
+        <w:pStyle w:val="a4"/>
+        <w:numPr>
+          <w:ilvl w:val="0"/>
+          <w:numId w:val="2"/>
+        </w:numPr>
+        <w:ind w:firstLineChars="0"/>
+      </w:pPr>
+      <w:r>
+        <w:t>Object intelligent behavior: Auto moving and shooting enemies</w:t>
+      </w:r>
+    </w:p>
+    <w:p>
+      <w:pPr>
+        <w:pStyle w:val="a4"/>
+        <w:numPr>
+          <w:ilvl w:val="0"/>
+          <w:numId w:val="2"/>
+        </w:numPr>
+        <w:ind w:firstLineChars="0"/>
+      </w:pPr>
+      <w:r>
+        <w:rPr>
+          <w:rFonts w:hint="eastAsia"/>
+        </w:rPr>
+        <w:t>G</w:t>
+      </w:r>
+      <w:r>
+        <w:t>ood effect: explosion and gun fire</w:t>
+      </w:r>
+    </w:p>
+    <w:p>
+      <w:pPr>
+        <w:pStyle w:val="a4"/>
+        <w:numPr>
+          <w:ilvl w:val="0"/>
+          <w:numId w:val="2"/>
+        </w:numPr>
+        <w:ind w:firstLineChars="0"/>
+      </w:pPr>
+      <w:r>
+        <w:t xml:space="preserve">Scale or size of the world: estimated 1000 square meters </w:t>
+      </w:r>
+      <w:r>
+        <w:t>or a 3 level high company</w:t>
+      </w:r>
+    </w:p>
+    <w:p>
+      <w:pPr>
+        <w:pStyle w:val="a4"/>
+        <w:numPr>
+          <w:ilvl w:val="0"/>
+          <w:numId w:val="2"/>
+        </w:numPr>
+        <w:ind w:firstLineChars="0"/>
+      </w:pPr>
+      <w:r>
+        <w:rPr>
+          <w:rFonts w:hint="eastAsia"/>
+        </w:rPr>
+        <w:t>B</w:t>
+      </w:r>
+      <w:r>
+        <w:t>ackground and other environment: Battlefield like</w:t>
+      </w:r>
+    </w:p>
+    <w:p>
+      <w:pPr>
+        <w:pStyle w:val="a4"/>
+        <w:numPr>
+          <w:ilvl w:val="0"/>
+          <w:numId w:val="2"/>
+        </w:numPr>
+        <w:ind w:firstLineChars="0"/>
+      </w:pPr>
+      <w:r>
+        <w:rPr>
+          <w:rFonts w:hint="eastAsia"/>
+        </w:rPr>
+        <w:t>D</w:t>
+      </w:r>
+      <w:r>
+        <w:t>etail of the object: all textured</w:t>
+      </w:r>
+    </w:p>
+    <w:p>
+      <w:pPr>
+        <w:pStyle w:val="a4"/>
+        <w:numPr>
+          <w:ilvl w:val="0"/>
+          <w:numId w:val="2"/>
+        </w:numPr>
+        <w:ind w:firstLineChars="0"/>
+      </w:pPr>
+      <w:r>
+        <w:rPr>
+          <w:rFonts w:hint="eastAsia"/>
+        </w:rPr>
+        <w:t>H</w:t>
+      </w:r>
+      <w:r>
+        <w:t>ow realistic: depends on frames per seconds</w:t>
+      </w:r>
+    </w:p>
+    <w:p>
+      <w:pPr>
+        <w:pStyle w:val="a4"/>
+        <w:numPr>
+          <w:ilvl w:val="0"/>
+          <w:numId w:val="2"/>
+        </w:numPr>
+        <w:ind w:firstLineChars="0"/>
+      </w:pPr>
+      <w:r>
+        <w:rPr>
+          <w:rFonts w:hint="eastAsia"/>
+        </w:rPr>
+        <w:t>I</w:t>
+      </w:r>
+      <w:r>
+        <w:t>magination: Agent on a special mission</w:t>
+      </w:r>
+    </w:p>
+    <w:p>
+      <w:pPr>
+        <w:pStyle w:val="a4"/>
+        <w:numPr>
+          <w:ilvl w:val="0"/>
+          <w:numId w:val="2"/>
+        </w:numPr>
+        <w:ind w:firstLineChars="0"/>
+      </w:pPr>
+      <w:r>
+        <w:t>Good Interaction: jump, crawl, and fire</w:t>
+      </w:r>
+    </w:p>
+    <w:p>
+      <w:pPr>
+        <w:pStyle w:val="a4"/>
+        <w:numPr>
+          <w:ilvl w:val="0"/>
+          <w:numId w:val="2"/>
+        </w:numPr>
+        <w:ind w:firstLineChars="0"/>
+      </w:pPr>
+      <w:r>
+        <w:rPr>
+          <w:rFonts w:hint="eastAsia"/>
+        </w:rPr>
+        <w:t>E</w:t>
+      </w:r>
+      <w:r>
+        <w:t>ase of navigation without scene freezes: not considered</w:t>
+      </w:r>
+    </w:p>
+    <w:p>
+      <w:pPr>
+        <w:pStyle w:val="a4"/>
+        <w:numPr>
+          <w:ilvl w:val="0"/>
+          <w:numId w:val="2"/>
+        </w:numPr>
+        <w:ind w:firstLineChars="0"/>
+      </w:pPr>
+      <w:r>
+        <w:rPr>
+          <w:rFonts w:hint="eastAsia"/>
+        </w:rPr>
+        <w:t>A</w:t>
+      </w:r>
+      <w:r>
+        <w:t>ccuracy: not considered</w:t>
+      </w:r>
+    </w:p>
+    <w:p>
+      <w:pPr>
+        <w:pStyle w:val="a4"/>
+        <w:numPr>
+          <w:ilvl w:val="0"/>
+          <w:numId w:val="2"/>
+        </w:numPr>
+        <w:ind w:firstLineChars="0"/>
+      </w:pPr>
+      <w:r>
+        <w:rPr>
+          <w:rFonts w:hint="eastAsia"/>
+        </w:rPr>
+        <w:t>T</w:t>
+      </w:r>
+      <w:r>
+        <w:t>echnical report completeness: try more details as I can</w:t>
+      </w:r>
+    </w:p>
+    <w:p>
+      <w:pPr>
+        <w:pStyle w:val="a4"/>
+        <w:numPr>
+          <w:ilvl w:val="0"/>
+          <w:numId w:val="2"/>
+        </w:numPr>
+        <w:ind w:firstLineChars="0"/>
+      </w:pPr>
+      <w:r>
+        <w:t>Technical report writing clarity: by myself</w:t>
+      </w:r>
+    </w:p>
+    <w:p>
+      <w:pPr>
+        <w:pStyle w:val="a4"/>
+        <w:numPr>
+          <w:ilvl w:val="0"/>
+          <w:numId w:val="2"/>
+        </w:numPr>
+        <w:ind w:firstLineChars="0"/>
+      </w:pPr>
+      <w:r>
+        <w:rPr>
+          <w:rFonts w:hint="eastAsia"/>
+        </w:rPr>
+        <w:t>I</w:t>
+      </w:r>
+      <w:r>
+        <w:t>nteresting and well-prepared demo: yes</w:t>
+      </w:r>
+    </w:p>
+    <w:p>
+      <w:pPr>
+        <w:pStyle w:val="a4"/>
+        <w:numPr>
+          <w:ilvl w:val="0"/>
+          <w:numId w:val="2"/>
+        </w:numPr>
+        <w:ind w:firstLineChars="0"/>
+        <w:rPr>
+          <w:rFonts w:hint="eastAsia"/>
+        </w:rPr>
+      </w:pPr>
+      <w:r>
+        <w:t>Special items: None</w:t>
+      </w:r>
     </w:p>
     <w:sectPr>
       <w:pgSz w:w="11906" w:h="16838"/>
@@ -345,8 +627,100 @@
       </w:pPr>
     </w:lvl>
   </w:abstractNum>
+  <w:abstractNum w:abstractNumId="1" w15:restartNumberingAfterBreak="0">
+    <w:nsid w:val="57510568"/>
+    <w:multiLevelType w:val="hybridMultilevel"/>
+    <w:tmpl w:val="AD84545E"/>
+    <w:lvl w:ilvl="0" w:tplc="5C84B04A">
+      <w:start w:val="1"/>
+      <w:numFmt w:val="decimal"/>
+      <w:lvlText w:val="%1."/>
+      <w:lvlJc w:val="left"/>
+      <w:pPr>
+        <w:ind w:left="360" w:hanging="360"/>
+      </w:pPr>
+      <w:rPr>
+        <w:rFonts w:hint="default"/>
+      </w:rPr>
+    </w:lvl>
+    <w:lvl w:ilvl="1" w:tplc="04090019" w:tentative="1">
+      <w:start w:val="1"/>
+      <w:numFmt w:val="lowerLetter"/>
+      <w:lvlText w:val="%2)"/>
+      <w:lvlJc w:val="left"/>
+      <w:pPr>
+        <w:ind w:left="840" w:hanging="420"/>
+      </w:pPr>
+    </w:lvl>
+    <w:lvl w:ilvl="2" w:tplc="0409001B" w:tentative="1">
+      <w:start w:val="1"/>
+      <w:numFmt w:val="lowerRoman"/>
+      <w:lvlText w:val="%3."/>
+      <w:lvlJc w:val="right"/>
+      <w:pPr>
+        <w:ind w:left="1260" w:hanging="420"/>
+      </w:pPr>
+    </w:lvl>
+    <w:lvl w:ilvl="3" w:tplc="0409000F" w:tentative="1">
+      <w:start w:val="1"/>
+      <w:numFmt w:val="decimal"/>
+      <w:lvlText w:val="%4."/>
+      <w:lvlJc w:val="left"/>
+      <w:pPr>
+        <w:ind w:left="1680" w:hanging="420"/>
+      </w:pPr>
+    </w:lvl>
+    <w:lvl w:ilvl="4" w:tplc="04090019" w:tentative="1">
+      <w:start w:val="1"/>
+      <w:numFmt w:val="lowerLetter"/>
+      <w:lvlText w:val="%5)"/>
+      <w:lvlJc w:val="left"/>
+      <w:pPr>
+        <w:ind w:left="2100" w:hanging="420"/>
+      </w:pPr>
+    </w:lvl>
+    <w:lvl w:ilvl="5" w:tplc="0409001B" w:tentative="1">
+      <w:start w:val="1"/>
+      <w:numFmt w:val="lowerRoman"/>
+      <w:lvlText w:val="%6."/>
+      <w:lvlJc w:val="right"/>
+      <w:pPr>
+        <w:ind w:left="2520" w:hanging="420"/>
+      </w:pPr>
+    </w:lvl>
+    <w:lvl w:ilvl="6" w:tplc="0409000F" w:tentative="1">
+      <w:start w:val="1"/>
+      <w:numFmt w:val="decimal"/>
+      <w:lvlText w:val="%7."/>
+      <w:lvlJc w:val="left"/>
+      <w:pPr>
+        <w:ind w:left="2940" w:hanging="420"/>
+      </w:pPr>
+    </w:lvl>
+    <w:lvl w:ilvl="7" w:tplc="04090019" w:tentative="1">
+      <w:start w:val="1"/>
+      <w:numFmt w:val="lowerLetter"/>
+      <w:lvlText w:val="%8)"/>
+      <w:lvlJc w:val="left"/>
+      <w:pPr>
+        <w:ind w:left="3360" w:hanging="420"/>
+      </w:pPr>
+    </w:lvl>
+    <w:lvl w:ilvl="8" w:tplc="0409001B" w:tentative="1">
+      <w:start w:val="1"/>
+      <w:numFmt w:val="lowerRoman"/>
+      <w:lvlText w:val="%9."/>
+      <w:lvlJc w:val="right"/>
+      <w:pPr>
+        <w:ind w:left="3780" w:hanging="420"/>
+      </w:pPr>
+    </w:lvl>
+  </w:abstractNum>
   <w:num w:numId="1">
     <w:abstractNumId w:val="0"/>
+  </w:num>
+  <w:num w:numId="2">
+    <w:abstractNumId w:val="1"/>
   </w:num>
 </w:numbering>
 </file>

</xml_diff>